<commit_message>
menambahkan file tugas caption bahasa inggris dan melakukan penambahan dialog pada file dialog tugas percakapan
</commit_message>
<xml_diff>
--- a/XII/Lmj/dialog tugas percakapan.docx
+++ b/XII/Lmj/dialog tugas percakapan.docx
@@ -86,43 +86,25 @@
           <w:sz w:val="24"/>
           <w:szCs w:val="24"/>
         </w:rPr>
-        <w:t>Wie</w:t>
-      </w:r>
-      <w:proofErr w:type="spellEnd"/>
-      <w:r>
-        <w:rPr>
-          <w:rFonts w:ascii="Arial" w:hAnsi="Arial" w:cs="Arial"/>
-          <w:sz w:val="24"/>
-          <w:szCs w:val="24"/>
-        </w:rPr>
-        <w:t xml:space="preserve"> </w:t>
-      </w:r>
-      <w:proofErr w:type="spellStart"/>
-      <w:r>
-        <w:rPr>
-          <w:rFonts w:ascii="Arial" w:hAnsi="Arial" w:cs="Arial"/>
-          <w:sz w:val="24"/>
-          <w:szCs w:val="24"/>
-        </w:rPr>
-        <w:t>geht’s</w:t>
-      </w:r>
-      <w:proofErr w:type="spellEnd"/>
-      <w:r>
-        <w:rPr>
-          <w:rFonts w:ascii="Arial" w:hAnsi="Arial" w:cs="Arial"/>
-          <w:sz w:val="24"/>
-          <w:szCs w:val="24"/>
-        </w:rPr>
-        <w:t xml:space="preserve"> </w:t>
-      </w:r>
-      <w:proofErr w:type="spellStart"/>
-      <w:r>
-        <w:rPr>
-          <w:rFonts w:ascii="Arial" w:hAnsi="Arial" w:cs="Arial"/>
-          <w:sz w:val="24"/>
-          <w:szCs w:val="24"/>
-        </w:rPr>
-        <w:t>dir</w:t>
+        <w:t>Apa</w:t>
+      </w:r>
+      <w:proofErr w:type="spellEnd"/>
+      <w:r>
+        <w:rPr>
+          <w:rFonts w:ascii="Arial" w:hAnsi="Arial" w:cs="Arial"/>
+          <w:sz w:val="24"/>
+          <w:szCs w:val="24"/>
+        </w:rPr>
+        <w:t xml:space="preserve"> </w:t>
+      </w:r>
+      <w:proofErr w:type="spellStart"/>
+      <w:r>
+        <w:rPr>
+          <w:rFonts w:ascii="Arial" w:hAnsi="Arial" w:cs="Arial"/>
+          <w:sz w:val="24"/>
+          <w:szCs w:val="24"/>
+        </w:rPr>
+        <w:t>kabar</w:t>
       </w:r>
       <w:proofErr w:type="spellEnd"/>
       <w:r>
@@ -157,34 +139,70 @@
           <w:szCs w:val="24"/>
         </w:rPr>
         <w:tab/>
-        <w:t xml:space="preserve">: Gut, </w:t>
-      </w:r>
-      <w:proofErr w:type="spellStart"/>
-      <w:r>
-        <w:rPr>
-          <w:rFonts w:ascii="Arial" w:hAnsi="Arial" w:cs="Arial"/>
-          <w:sz w:val="24"/>
-          <w:szCs w:val="24"/>
-        </w:rPr>
-        <w:t>danke</w:t>
-      </w:r>
-      <w:proofErr w:type="spellEnd"/>
-      <w:r>
-        <w:rPr>
-          <w:rFonts w:ascii="Arial" w:hAnsi="Arial" w:cs="Arial"/>
-          <w:sz w:val="24"/>
-          <w:szCs w:val="24"/>
-        </w:rPr>
-        <w:t xml:space="preserve"> und </w:t>
-      </w:r>
-      <w:proofErr w:type="spellStart"/>
-      <w:r>
-        <w:rPr>
-          <w:rFonts w:ascii="Arial" w:hAnsi="Arial" w:cs="Arial"/>
-          <w:sz w:val="24"/>
-          <w:szCs w:val="24"/>
-        </w:rPr>
-        <w:t>dir</w:t>
+        <w:t xml:space="preserve">: </w:t>
+      </w:r>
+      <w:proofErr w:type="spellStart"/>
+      <w:r>
+        <w:rPr>
+          <w:rFonts w:ascii="Arial" w:hAnsi="Arial" w:cs="Arial"/>
+          <w:sz w:val="24"/>
+          <w:szCs w:val="24"/>
+        </w:rPr>
+        <w:t>Baik</w:t>
+      </w:r>
+      <w:proofErr w:type="spellEnd"/>
+      <w:r>
+        <w:rPr>
+          <w:rFonts w:ascii="Arial" w:hAnsi="Arial" w:cs="Arial"/>
+          <w:sz w:val="24"/>
+          <w:szCs w:val="24"/>
+        </w:rPr>
+        <w:t xml:space="preserve">, </w:t>
+      </w:r>
+      <w:proofErr w:type="spellStart"/>
+      <w:r>
+        <w:rPr>
+          <w:rFonts w:ascii="Arial" w:hAnsi="Arial" w:cs="Arial"/>
+          <w:sz w:val="24"/>
+          <w:szCs w:val="24"/>
+        </w:rPr>
+        <w:t>makasih</w:t>
+      </w:r>
+      <w:proofErr w:type="spellEnd"/>
+      <w:r>
+        <w:rPr>
+          <w:rFonts w:ascii="Arial" w:hAnsi="Arial" w:cs="Arial"/>
+          <w:sz w:val="24"/>
+          <w:szCs w:val="24"/>
+        </w:rPr>
+        <w:t xml:space="preserve">, </w:t>
+      </w:r>
+      <w:proofErr w:type="spellStart"/>
+      <w:r>
+        <w:rPr>
+          <w:rFonts w:ascii="Arial" w:hAnsi="Arial" w:cs="Arial"/>
+          <w:sz w:val="24"/>
+          <w:szCs w:val="24"/>
+        </w:rPr>
+        <w:t>gimana</w:t>
+      </w:r>
+      <w:proofErr w:type="spellEnd"/>
+      <w:r>
+        <w:rPr>
+          <w:rFonts w:ascii="Arial" w:hAnsi="Arial" w:cs="Arial"/>
+          <w:sz w:val="24"/>
+          <w:szCs w:val="24"/>
+        </w:rPr>
+        <w:t xml:space="preserve"> </w:t>
+      </w:r>
+      <w:proofErr w:type="spellStart"/>
+      <w:r>
+        <w:rPr>
+          <w:rFonts w:ascii="Arial" w:hAnsi="Arial" w:cs="Arial"/>
+          <w:sz w:val="24"/>
+          <w:szCs w:val="24"/>
+        </w:rPr>
+        <w:t>denganmu</w:t>
       </w:r>
       <w:proofErr w:type="spellEnd"/>
       <w:r>
@@ -228,35 +246,45 @@
           <w:sz w:val="24"/>
           <w:szCs w:val="24"/>
         </w:rPr>
-        <w:t>Ich</w:t>
-      </w:r>
-      <w:proofErr w:type="spellEnd"/>
-      <w:r>
-        <w:rPr>
-          <w:rFonts w:ascii="Arial" w:hAnsi="Arial" w:cs="Arial"/>
-          <w:sz w:val="24"/>
-          <w:szCs w:val="24"/>
-        </w:rPr>
-        <w:t xml:space="preserve"> bin </w:t>
-      </w:r>
-      <w:proofErr w:type="spellStart"/>
-      <w:r>
-        <w:rPr>
-          <w:rFonts w:ascii="Arial" w:hAnsi="Arial" w:cs="Arial"/>
-          <w:sz w:val="24"/>
-          <w:szCs w:val="24"/>
-        </w:rPr>
-        <w:t>auch</w:t>
-      </w:r>
-      <w:proofErr w:type="spellEnd"/>
-      <w:r>
-        <w:rPr>
-          <w:rFonts w:ascii="Arial" w:hAnsi="Arial" w:cs="Arial"/>
-          <w:sz w:val="24"/>
-          <w:szCs w:val="24"/>
-        </w:rPr>
-        <w:t xml:space="preserve"> gut</w:t>
-      </w:r>
+        <w:t>Aku</w:t>
+      </w:r>
+      <w:proofErr w:type="spellEnd"/>
+      <w:r>
+        <w:rPr>
+          <w:rFonts w:ascii="Arial" w:hAnsi="Arial" w:cs="Arial"/>
+          <w:sz w:val="24"/>
+          <w:szCs w:val="24"/>
+        </w:rPr>
+        <w:t xml:space="preserve"> </w:t>
+      </w:r>
+      <w:proofErr w:type="spellStart"/>
+      <w:r>
+        <w:rPr>
+          <w:rFonts w:ascii="Arial" w:hAnsi="Arial" w:cs="Arial"/>
+          <w:sz w:val="24"/>
+          <w:szCs w:val="24"/>
+        </w:rPr>
+        <w:t>baik</w:t>
+      </w:r>
+      <w:proofErr w:type="spellEnd"/>
+      <w:r>
+        <w:rPr>
+          <w:rFonts w:ascii="Arial" w:hAnsi="Arial" w:cs="Arial"/>
+          <w:sz w:val="24"/>
+          <w:szCs w:val="24"/>
+        </w:rPr>
+        <w:t xml:space="preserve"> </w:t>
+      </w:r>
+      <w:proofErr w:type="spellStart"/>
+      <w:r>
+        <w:rPr>
+          <w:rFonts w:ascii="Arial" w:hAnsi="Arial" w:cs="Arial"/>
+          <w:sz w:val="24"/>
+          <w:szCs w:val="24"/>
+        </w:rPr>
+        <w:t>juga</w:t>
+      </w:r>
+      <w:proofErr w:type="spellEnd"/>
     </w:p>
     <w:p>
       <w:pPr>
@@ -282,6 +310,664 @@
         </w:rPr>
         <w:tab/>
         <w:t xml:space="preserve">: </w:t>
+      </w:r>
+      <w:r>
+        <w:rPr>
+          <w:rFonts w:ascii="Arial" w:hAnsi="Arial" w:cs="Arial"/>
+          <w:sz w:val="24"/>
+          <w:szCs w:val="24"/>
+        </w:rPr>
+        <w:t xml:space="preserve">Jam </w:t>
+      </w:r>
+      <w:proofErr w:type="spellStart"/>
+      <w:r>
+        <w:rPr>
+          <w:rFonts w:ascii="Arial" w:hAnsi="Arial" w:cs="Arial"/>
+          <w:sz w:val="24"/>
+          <w:szCs w:val="24"/>
+        </w:rPr>
+        <w:t>berapa</w:t>
+      </w:r>
+      <w:proofErr w:type="spellEnd"/>
+      <w:r>
+        <w:rPr>
+          <w:rFonts w:ascii="Arial" w:hAnsi="Arial" w:cs="Arial"/>
+          <w:sz w:val="24"/>
+          <w:szCs w:val="24"/>
+        </w:rPr>
+        <w:t xml:space="preserve"> </w:t>
+      </w:r>
+      <w:proofErr w:type="spellStart"/>
+      <w:r>
+        <w:rPr>
+          <w:rFonts w:ascii="Arial" w:hAnsi="Arial" w:cs="Arial"/>
+          <w:sz w:val="24"/>
+          <w:szCs w:val="24"/>
+        </w:rPr>
+        <w:t>kamu</w:t>
+      </w:r>
+      <w:proofErr w:type="spellEnd"/>
+      <w:r>
+        <w:rPr>
+          <w:rFonts w:ascii="Arial" w:hAnsi="Arial" w:cs="Arial"/>
+          <w:sz w:val="24"/>
+          <w:szCs w:val="24"/>
+        </w:rPr>
+        <w:t xml:space="preserve"> </w:t>
+      </w:r>
+      <w:proofErr w:type="spellStart"/>
+      <w:r>
+        <w:rPr>
+          <w:rFonts w:ascii="Arial" w:hAnsi="Arial" w:cs="Arial"/>
+          <w:sz w:val="24"/>
+          <w:szCs w:val="24"/>
+        </w:rPr>
+        <w:t>bangun</w:t>
+      </w:r>
+      <w:proofErr w:type="spellEnd"/>
+      <w:r>
+        <w:rPr>
+          <w:rFonts w:ascii="Arial" w:hAnsi="Arial" w:cs="Arial"/>
+          <w:sz w:val="24"/>
+          <w:szCs w:val="24"/>
+        </w:rPr>
+        <w:t xml:space="preserve"> </w:t>
+      </w:r>
+      <w:proofErr w:type="spellStart"/>
+      <w:r>
+        <w:rPr>
+          <w:rFonts w:ascii="Arial" w:hAnsi="Arial" w:cs="Arial"/>
+          <w:sz w:val="24"/>
+          <w:szCs w:val="24"/>
+        </w:rPr>
+        <w:t>tidur</w:t>
+      </w:r>
+      <w:proofErr w:type="spellEnd"/>
+      <w:r>
+        <w:rPr>
+          <w:rFonts w:ascii="Arial" w:hAnsi="Arial" w:cs="Arial"/>
+          <w:sz w:val="24"/>
+          <w:szCs w:val="24"/>
+        </w:rPr>
+        <w:t>?</w:t>
+      </w:r>
+    </w:p>
+    <w:p>
+      <w:pPr>
+        <w:rPr>
+          <w:rFonts w:ascii="Arial" w:hAnsi="Arial" w:cs="Arial"/>
+          <w:sz w:val="24"/>
+          <w:szCs w:val="24"/>
+        </w:rPr>
+      </w:pPr>
+      <w:r>
+        <w:rPr>
+          <w:rFonts w:ascii="Arial" w:hAnsi="Arial" w:cs="Arial"/>
+          <w:sz w:val="24"/>
+          <w:szCs w:val="24"/>
+        </w:rPr>
+        <w:t>D</w:t>
+      </w:r>
+      <w:r>
+        <w:rPr>
+          <w:rFonts w:ascii="Arial" w:hAnsi="Arial" w:cs="Arial"/>
+          <w:sz w:val="24"/>
+          <w:szCs w:val="24"/>
+        </w:rPr>
+        <w:tab/>
+        <w:t xml:space="preserve">: </w:t>
+      </w:r>
+      <w:proofErr w:type="spellStart"/>
+      <w:r>
+        <w:rPr>
+          <w:rFonts w:ascii="Arial" w:hAnsi="Arial" w:cs="Arial"/>
+          <w:sz w:val="24"/>
+          <w:szCs w:val="24"/>
+        </w:rPr>
+        <w:t>Aku</w:t>
+      </w:r>
+      <w:proofErr w:type="spellEnd"/>
+      <w:r>
+        <w:rPr>
+          <w:rFonts w:ascii="Arial" w:hAnsi="Arial" w:cs="Arial"/>
+          <w:sz w:val="24"/>
+          <w:szCs w:val="24"/>
+        </w:rPr>
+        <w:t xml:space="preserve"> </w:t>
+      </w:r>
+      <w:proofErr w:type="spellStart"/>
+      <w:r>
+        <w:rPr>
+          <w:rFonts w:ascii="Arial" w:hAnsi="Arial" w:cs="Arial"/>
+          <w:sz w:val="24"/>
+          <w:szCs w:val="24"/>
+        </w:rPr>
+        <w:t>bangun</w:t>
+      </w:r>
+      <w:proofErr w:type="spellEnd"/>
+      <w:r>
+        <w:rPr>
+          <w:rFonts w:ascii="Arial" w:hAnsi="Arial" w:cs="Arial"/>
+          <w:sz w:val="24"/>
+          <w:szCs w:val="24"/>
+        </w:rPr>
+        <w:t xml:space="preserve"> </w:t>
+      </w:r>
+      <w:proofErr w:type="spellStart"/>
+      <w:r>
+        <w:rPr>
+          <w:rFonts w:ascii="Arial" w:hAnsi="Arial" w:cs="Arial"/>
+          <w:sz w:val="24"/>
+          <w:szCs w:val="24"/>
+        </w:rPr>
+        <w:t>tidur</w:t>
+      </w:r>
+      <w:proofErr w:type="spellEnd"/>
+      <w:r>
+        <w:rPr>
+          <w:rFonts w:ascii="Arial" w:hAnsi="Arial" w:cs="Arial"/>
+          <w:sz w:val="24"/>
+          <w:szCs w:val="24"/>
+        </w:rPr>
+        <w:t xml:space="preserve"> jam </w:t>
+      </w:r>
+      <w:proofErr w:type="gramStart"/>
+      <w:r>
+        <w:rPr>
+          <w:rFonts w:ascii="Arial" w:hAnsi="Arial" w:cs="Arial"/>
+          <w:sz w:val="24"/>
+          <w:szCs w:val="24"/>
+        </w:rPr>
+        <w:t>…..</w:t>
+      </w:r>
+      <w:proofErr w:type="gramEnd"/>
+    </w:p>
+    <w:p>
+      <w:pPr>
+        <w:rPr>
+          <w:rFonts w:ascii="Arial" w:hAnsi="Arial" w:cs="Arial"/>
+          <w:sz w:val="24"/>
+          <w:szCs w:val="24"/>
+        </w:rPr>
+      </w:pPr>
+      <w:r>
+        <w:rPr>
+          <w:rFonts w:ascii="Arial" w:hAnsi="Arial" w:cs="Arial"/>
+          <w:sz w:val="24"/>
+          <w:szCs w:val="24"/>
+        </w:rPr>
+        <w:t>D</w:t>
+      </w:r>
+      <w:r>
+        <w:rPr>
+          <w:rFonts w:ascii="Arial" w:hAnsi="Arial" w:cs="Arial"/>
+          <w:sz w:val="24"/>
+          <w:szCs w:val="24"/>
+        </w:rPr>
+        <w:tab/>
+        <w:t xml:space="preserve">: </w:t>
+      </w:r>
+      <w:proofErr w:type="spellStart"/>
+      <w:r>
+        <w:rPr>
+          <w:rFonts w:ascii="Arial" w:hAnsi="Arial" w:cs="Arial"/>
+          <w:sz w:val="24"/>
+          <w:szCs w:val="24"/>
+        </w:rPr>
+        <w:t>Bagaimana</w:t>
+      </w:r>
+      <w:proofErr w:type="spellEnd"/>
+      <w:r>
+        <w:rPr>
+          <w:rFonts w:ascii="Arial" w:hAnsi="Arial" w:cs="Arial"/>
+          <w:sz w:val="24"/>
+          <w:szCs w:val="24"/>
+        </w:rPr>
+        <w:t xml:space="preserve"> </w:t>
+      </w:r>
+      <w:proofErr w:type="spellStart"/>
+      <w:r>
+        <w:rPr>
+          <w:rFonts w:ascii="Arial" w:hAnsi="Arial" w:cs="Arial"/>
+          <w:sz w:val="24"/>
+          <w:szCs w:val="24"/>
+        </w:rPr>
+        <w:t>denganmu</w:t>
+      </w:r>
+      <w:proofErr w:type="spellEnd"/>
+      <w:r>
+        <w:rPr>
+          <w:rFonts w:ascii="Arial" w:hAnsi="Arial" w:cs="Arial"/>
+          <w:sz w:val="24"/>
+          <w:szCs w:val="24"/>
+        </w:rPr>
+        <w:t>?</w:t>
+      </w:r>
+    </w:p>
+    <w:p>
+      <w:pPr>
+        <w:rPr>
+          <w:rFonts w:ascii="Arial" w:hAnsi="Arial" w:cs="Arial"/>
+          <w:sz w:val="24"/>
+          <w:szCs w:val="24"/>
+        </w:rPr>
+      </w:pPr>
+      <w:r>
+        <w:rPr>
+          <w:rFonts w:ascii="Arial" w:hAnsi="Arial" w:cs="Arial"/>
+          <w:sz w:val="24"/>
+          <w:szCs w:val="24"/>
+        </w:rPr>
+        <w:t>A</w:t>
+      </w:r>
+      <w:r>
+        <w:rPr>
+          <w:rFonts w:ascii="Arial" w:hAnsi="Arial" w:cs="Arial"/>
+          <w:sz w:val="24"/>
+          <w:szCs w:val="24"/>
+        </w:rPr>
+        <w:tab/>
+        <w:t xml:space="preserve">: </w:t>
+      </w:r>
+      <w:proofErr w:type="spellStart"/>
+      <w:r>
+        <w:rPr>
+          <w:rFonts w:ascii="Arial" w:hAnsi="Arial" w:cs="Arial"/>
+          <w:sz w:val="24"/>
+          <w:szCs w:val="24"/>
+        </w:rPr>
+        <w:t>Aku</w:t>
+      </w:r>
+      <w:proofErr w:type="spellEnd"/>
+      <w:r>
+        <w:rPr>
+          <w:rFonts w:ascii="Arial" w:hAnsi="Arial" w:cs="Arial"/>
+          <w:sz w:val="24"/>
+          <w:szCs w:val="24"/>
+        </w:rPr>
+        <w:t xml:space="preserve"> </w:t>
+      </w:r>
+      <w:proofErr w:type="spellStart"/>
+      <w:r>
+        <w:rPr>
+          <w:rFonts w:ascii="Arial" w:hAnsi="Arial" w:cs="Arial"/>
+          <w:sz w:val="24"/>
+          <w:szCs w:val="24"/>
+        </w:rPr>
+        <w:t>bangun</w:t>
+      </w:r>
+      <w:proofErr w:type="spellEnd"/>
+      <w:r>
+        <w:rPr>
+          <w:rFonts w:ascii="Arial" w:hAnsi="Arial" w:cs="Arial"/>
+          <w:sz w:val="24"/>
+          <w:szCs w:val="24"/>
+        </w:rPr>
+        <w:t xml:space="preserve"> </w:t>
+      </w:r>
+      <w:proofErr w:type="spellStart"/>
+      <w:r>
+        <w:rPr>
+          <w:rFonts w:ascii="Arial" w:hAnsi="Arial" w:cs="Arial"/>
+          <w:sz w:val="24"/>
+          <w:szCs w:val="24"/>
+        </w:rPr>
+        <w:t>tidur</w:t>
+      </w:r>
+      <w:proofErr w:type="spellEnd"/>
+      <w:r>
+        <w:rPr>
+          <w:rFonts w:ascii="Arial" w:hAnsi="Arial" w:cs="Arial"/>
+          <w:sz w:val="24"/>
+          <w:szCs w:val="24"/>
+        </w:rPr>
+        <w:t xml:space="preserve"> jam ….</w:t>
+      </w:r>
+    </w:p>
+    <w:p>
+      <w:pPr>
+        <w:rPr>
+          <w:rFonts w:ascii="Arial" w:hAnsi="Arial" w:cs="Arial"/>
+          <w:sz w:val="24"/>
+          <w:szCs w:val="24"/>
+        </w:rPr>
+      </w:pPr>
+      <w:r>
+        <w:rPr>
+          <w:rFonts w:ascii="Arial" w:hAnsi="Arial" w:cs="Arial"/>
+          <w:sz w:val="24"/>
+          <w:szCs w:val="24"/>
+        </w:rPr>
+        <w:t>D</w:t>
+      </w:r>
+      <w:r>
+        <w:rPr>
+          <w:rFonts w:ascii="Arial" w:hAnsi="Arial" w:cs="Arial"/>
+          <w:sz w:val="24"/>
+          <w:szCs w:val="24"/>
+        </w:rPr>
+        <w:tab/>
+        <w:t>:</w:t>
+      </w:r>
+      <w:r>
+        <w:rPr>
+          <w:rFonts w:ascii="Arial" w:hAnsi="Arial" w:cs="Arial"/>
+          <w:sz w:val="24"/>
+          <w:szCs w:val="24"/>
+        </w:rPr>
+        <w:t xml:space="preserve"> Jam </w:t>
+      </w:r>
+      <w:proofErr w:type="spellStart"/>
+      <w:r>
+        <w:rPr>
+          <w:rFonts w:ascii="Arial" w:hAnsi="Arial" w:cs="Arial"/>
+          <w:sz w:val="24"/>
+          <w:szCs w:val="24"/>
+        </w:rPr>
+        <w:t>berapa</w:t>
+      </w:r>
+      <w:proofErr w:type="spellEnd"/>
+      <w:r>
+        <w:rPr>
+          <w:rFonts w:ascii="Arial" w:hAnsi="Arial" w:cs="Arial"/>
+          <w:sz w:val="24"/>
+          <w:szCs w:val="24"/>
+        </w:rPr>
+        <w:t xml:space="preserve"> </w:t>
+      </w:r>
+      <w:proofErr w:type="spellStart"/>
+      <w:r>
+        <w:rPr>
+          <w:rFonts w:ascii="Arial" w:hAnsi="Arial" w:cs="Arial"/>
+          <w:sz w:val="24"/>
+          <w:szCs w:val="24"/>
+        </w:rPr>
+        <w:t>kamu</w:t>
+      </w:r>
+      <w:proofErr w:type="spellEnd"/>
+      <w:r>
+        <w:rPr>
+          <w:rFonts w:ascii="Arial" w:hAnsi="Arial" w:cs="Arial"/>
+          <w:sz w:val="24"/>
+          <w:szCs w:val="24"/>
+        </w:rPr>
+        <w:t xml:space="preserve"> </w:t>
+      </w:r>
+      <w:proofErr w:type="spellStart"/>
+      <w:r>
+        <w:rPr>
+          <w:rFonts w:ascii="Arial" w:hAnsi="Arial" w:cs="Arial"/>
+          <w:sz w:val="24"/>
+          <w:szCs w:val="24"/>
+        </w:rPr>
+        <w:t>sarapan</w:t>
+      </w:r>
+      <w:proofErr w:type="spellEnd"/>
+      <w:r>
+        <w:rPr>
+          <w:rFonts w:ascii="Arial" w:hAnsi="Arial" w:cs="Arial"/>
+          <w:sz w:val="24"/>
+          <w:szCs w:val="24"/>
+        </w:rPr>
+        <w:t>?</w:t>
+      </w:r>
+    </w:p>
+    <w:p>
+      <w:pPr>
+        <w:rPr>
+          <w:rFonts w:ascii="Arial" w:hAnsi="Arial" w:cs="Arial"/>
+          <w:sz w:val="24"/>
+          <w:szCs w:val="24"/>
+        </w:rPr>
+      </w:pPr>
+      <w:r>
+        <w:rPr>
+          <w:rFonts w:ascii="Arial" w:hAnsi="Arial" w:cs="Arial"/>
+          <w:sz w:val="24"/>
+          <w:szCs w:val="24"/>
+        </w:rPr>
+        <w:t>A</w:t>
+      </w:r>
+      <w:r>
+        <w:rPr>
+          <w:rFonts w:ascii="Arial" w:hAnsi="Arial" w:cs="Arial"/>
+          <w:sz w:val="24"/>
+          <w:szCs w:val="24"/>
+        </w:rPr>
+        <w:tab/>
+        <w:t xml:space="preserve">: </w:t>
+      </w:r>
+      <w:proofErr w:type="spellStart"/>
+      <w:r>
+        <w:rPr>
+          <w:rFonts w:ascii="Arial" w:hAnsi="Arial" w:cs="Arial"/>
+          <w:sz w:val="24"/>
+          <w:szCs w:val="24"/>
+        </w:rPr>
+        <w:t>Aku</w:t>
+      </w:r>
+      <w:proofErr w:type="spellEnd"/>
+      <w:r>
+        <w:rPr>
+          <w:rFonts w:ascii="Arial" w:hAnsi="Arial" w:cs="Arial"/>
+          <w:sz w:val="24"/>
+          <w:szCs w:val="24"/>
+        </w:rPr>
+        <w:t xml:space="preserve"> </w:t>
+      </w:r>
+      <w:proofErr w:type="spellStart"/>
+      <w:r>
+        <w:rPr>
+          <w:rFonts w:ascii="Arial" w:hAnsi="Arial" w:cs="Arial"/>
+          <w:sz w:val="24"/>
+          <w:szCs w:val="24"/>
+        </w:rPr>
+        <w:t>sarapan</w:t>
+      </w:r>
+      <w:proofErr w:type="spellEnd"/>
+      <w:r>
+        <w:rPr>
+          <w:rFonts w:ascii="Arial" w:hAnsi="Arial" w:cs="Arial"/>
+          <w:sz w:val="24"/>
+          <w:szCs w:val="24"/>
+        </w:rPr>
+        <w:t xml:space="preserve"> </w:t>
+      </w:r>
+      <w:proofErr w:type="spellStart"/>
+      <w:r>
+        <w:rPr>
+          <w:rFonts w:ascii="Arial" w:hAnsi="Arial" w:cs="Arial"/>
+          <w:sz w:val="24"/>
+          <w:szCs w:val="24"/>
+        </w:rPr>
+        <w:t>bisa</w:t>
+      </w:r>
+      <w:proofErr w:type="spellEnd"/>
+      <w:r>
+        <w:rPr>
+          <w:rFonts w:ascii="Arial" w:hAnsi="Arial" w:cs="Arial"/>
+          <w:sz w:val="24"/>
+          <w:szCs w:val="24"/>
+        </w:rPr>
+        <w:t xml:space="preserve"> jam … </w:t>
+      </w:r>
+    </w:p>
+    <w:p>
+      <w:pPr>
+        <w:rPr>
+          <w:rFonts w:ascii="Arial" w:hAnsi="Arial" w:cs="Arial"/>
+          <w:sz w:val="24"/>
+          <w:szCs w:val="24"/>
+        </w:rPr>
+      </w:pPr>
+      <w:r>
+        <w:rPr>
+          <w:rFonts w:ascii="Arial" w:hAnsi="Arial" w:cs="Arial"/>
+          <w:sz w:val="24"/>
+          <w:szCs w:val="24"/>
+        </w:rPr>
+        <w:t>A</w:t>
+      </w:r>
+      <w:r>
+        <w:rPr>
+          <w:rFonts w:ascii="Arial" w:hAnsi="Arial" w:cs="Arial"/>
+          <w:sz w:val="24"/>
+          <w:szCs w:val="24"/>
+        </w:rPr>
+        <w:tab/>
+        <w:t xml:space="preserve">: Jam </w:t>
+      </w:r>
+      <w:proofErr w:type="spellStart"/>
+      <w:r>
+        <w:rPr>
+          <w:rFonts w:ascii="Arial" w:hAnsi="Arial" w:cs="Arial"/>
+          <w:sz w:val="24"/>
+          <w:szCs w:val="24"/>
+        </w:rPr>
+        <w:t>berapa</w:t>
+      </w:r>
+      <w:proofErr w:type="spellEnd"/>
+      <w:r>
+        <w:rPr>
+          <w:rFonts w:ascii="Arial" w:hAnsi="Arial" w:cs="Arial"/>
+          <w:sz w:val="24"/>
+          <w:szCs w:val="24"/>
+        </w:rPr>
+        <w:t xml:space="preserve"> </w:t>
+      </w:r>
+      <w:proofErr w:type="spellStart"/>
+      <w:r>
+        <w:rPr>
+          <w:rFonts w:ascii="Arial" w:hAnsi="Arial" w:cs="Arial"/>
+          <w:sz w:val="24"/>
+          <w:szCs w:val="24"/>
+        </w:rPr>
+        <w:t>kamu</w:t>
+      </w:r>
+      <w:proofErr w:type="spellEnd"/>
+      <w:r>
+        <w:rPr>
+          <w:rFonts w:ascii="Arial" w:hAnsi="Arial" w:cs="Arial"/>
+          <w:sz w:val="24"/>
+          <w:szCs w:val="24"/>
+        </w:rPr>
+        <w:t xml:space="preserve"> </w:t>
+      </w:r>
+      <w:proofErr w:type="spellStart"/>
+      <w:r>
+        <w:rPr>
+          <w:rFonts w:ascii="Arial" w:hAnsi="Arial" w:cs="Arial"/>
+          <w:sz w:val="24"/>
+          <w:szCs w:val="24"/>
+        </w:rPr>
+        <w:t>mengerjakan</w:t>
+      </w:r>
+      <w:proofErr w:type="spellEnd"/>
+      <w:r>
+        <w:rPr>
+          <w:rFonts w:ascii="Arial" w:hAnsi="Arial" w:cs="Arial"/>
+          <w:sz w:val="24"/>
+          <w:szCs w:val="24"/>
+        </w:rPr>
+        <w:t xml:space="preserve"> </w:t>
+      </w:r>
+      <w:proofErr w:type="spellStart"/>
+      <w:r>
+        <w:rPr>
+          <w:rFonts w:ascii="Arial" w:hAnsi="Arial" w:cs="Arial"/>
+          <w:sz w:val="24"/>
+          <w:szCs w:val="24"/>
+        </w:rPr>
+        <w:t>tugas</w:t>
+      </w:r>
+      <w:proofErr w:type="spellEnd"/>
+      <w:r>
+        <w:rPr>
+          <w:rFonts w:ascii="Arial" w:hAnsi="Arial" w:cs="Arial"/>
+          <w:sz w:val="24"/>
+          <w:szCs w:val="24"/>
+        </w:rPr>
+        <w:t>?</w:t>
+      </w:r>
+    </w:p>
+    <w:p>
+      <w:pPr>
+        <w:rPr>
+          <w:rFonts w:ascii="Arial" w:hAnsi="Arial" w:cs="Arial"/>
+          <w:sz w:val="24"/>
+          <w:szCs w:val="24"/>
+        </w:rPr>
+      </w:pPr>
+      <w:r>
+        <w:rPr>
+          <w:rFonts w:ascii="Arial" w:hAnsi="Arial" w:cs="Arial"/>
+          <w:sz w:val="24"/>
+          <w:szCs w:val="24"/>
+        </w:rPr>
+        <w:t>D</w:t>
+      </w:r>
+      <w:r>
+        <w:rPr>
+          <w:rFonts w:ascii="Arial" w:hAnsi="Arial" w:cs="Arial"/>
+          <w:sz w:val="24"/>
+          <w:szCs w:val="24"/>
+        </w:rPr>
+        <w:tab/>
+        <w:t xml:space="preserve">: </w:t>
+      </w:r>
+      <w:proofErr w:type="spellStart"/>
+      <w:r>
+        <w:rPr>
+          <w:rFonts w:ascii="Arial" w:hAnsi="Arial" w:cs="Arial"/>
+          <w:sz w:val="24"/>
+          <w:szCs w:val="24"/>
+        </w:rPr>
+        <w:t>Aku</w:t>
+      </w:r>
+      <w:proofErr w:type="spellEnd"/>
+      <w:r>
+        <w:rPr>
+          <w:rFonts w:ascii="Arial" w:hAnsi="Arial" w:cs="Arial"/>
+          <w:sz w:val="24"/>
+          <w:szCs w:val="24"/>
+        </w:rPr>
+        <w:t xml:space="preserve"> </w:t>
+      </w:r>
+      <w:proofErr w:type="spellStart"/>
+      <w:r>
+        <w:rPr>
+          <w:rFonts w:ascii="Arial" w:hAnsi="Arial" w:cs="Arial"/>
+          <w:sz w:val="24"/>
+          <w:szCs w:val="24"/>
+        </w:rPr>
+        <w:t>mengerjakan</w:t>
+      </w:r>
+      <w:proofErr w:type="spellEnd"/>
+      <w:r>
+        <w:rPr>
+          <w:rFonts w:ascii="Arial" w:hAnsi="Arial" w:cs="Arial"/>
+          <w:sz w:val="24"/>
+          <w:szCs w:val="24"/>
+        </w:rPr>
+        <w:t xml:space="preserve"> </w:t>
+      </w:r>
+      <w:proofErr w:type="spellStart"/>
+      <w:r>
+        <w:rPr>
+          <w:rFonts w:ascii="Arial" w:hAnsi="Arial" w:cs="Arial"/>
+          <w:sz w:val="24"/>
+          <w:szCs w:val="24"/>
+        </w:rPr>
+        <w:t>tugas</w:t>
+      </w:r>
+      <w:proofErr w:type="spellEnd"/>
+      <w:r>
+        <w:rPr>
+          <w:rFonts w:ascii="Arial" w:hAnsi="Arial" w:cs="Arial"/>
+          <w:sz w:val="24"/>
+          <w:szCs w:val="24"/>
+        </w:rPr>
+        <w:t xml:space="preserve"> jam ….</w:t>
       </w:r>
       <w:bookmarkStart w:id="0" w:name="_GoBack"/>
       <w:bookmarkEnd w:id="0"/>

</xml_diff>

<commit_message>
menambahkan beberapa kalimat di file dialog tugas percakapan
</commit_message>
<xml_diff>
--- a/XII/Lmj/dialog tugas percakapan.docx
+++ b/XII/Lmj/dialog tugas percakapan.docx
@@ -16,6 +16,25 @@
           <w:sz w:val="24"/>
           <w:szCs w:val="24"/>
         </w:rPr>
+        <w:t>*Video Call*</w:t>
+      </w:r>
+      <w:bookmarkStart w:id="0" w:name="_GoBack"/>
+      <w:bookmarkEnd w:id="0"/>
+    </w:p>
+    <w:p>
+      <w:pPr>
+        <w:rPr>
+          <w:rFonts w:ascii="Arial" w:hAnsi="Arial" w:cs="Arial"/>
+          <w:sz w:val="24"/>
+          <w:szCs w:val="24"/>
+        </w:rPr>
+      </w:pPr>
+      <w:r>
+        <w:rPr>
+          <w:rFonts w:ascii="Arial" w:hAnsi="Arial" w:cs="Arial"/>
+          <w:sz w:val="24"/>
+          <w:szCs w:val="24"/>
+        </w:rPr>
         <w:t>D</w:t>
       </w:r>
       <w:r>
@@ -969,8 +988,158 @@
         </w:rPr>
         <w:t xml:space="preserve"> jam ….</w:t>
       </w:r>
-      <w:bookmarkStart w:id="0" w:name="_GoBack"/>
-      <w:bookmarkEnd w:id="0"/>
+    </w:p>
+    <w:p>
+      <w:pPr>
+        <w:rPr>
+          <w:rFonts w:ascii="Arial" w:hAnsi="Arial" w:cs="Arial"/>
+          <w:sz w:val="24"/>
+          <w:szCs w:val="24"/>
+        </w:rPr>
+      </w:pPr>
+      <w:r>
+        <w:rPr>
+          <w:rFonts w:ascii="Arial" w:hAnsi="Arial" w:cs="Arial"/>
+          <w:sz w:val="24"/>
+          <w:szCs w:val="24"/>
+        </w:rPr>
+        <w:t>A</w:t>
+      </w:r>
+      <w:r>
+        <w:rPr>
+          <w:rFonts w:ascii="Arial" w:hAnsi="Arial" w:cs="Arial"/>
+          <w:sz w:val="24"/>
+          <w:szCs w:val="24"/>
+        </w:rPr>
+        <w:tab/>
+        <w:t xml:space="preserve">: Ok </w:t>
+      </w:r>
+      <w:proofErr w:type="spellStart"/>
+      <w:r>
+        <w:rPr>
+          <w:rFonts w:ascii="Arial" w:hAnsi="Arial" w:cs="Arial"/>
+          <w:sz w:val="24"/>
+          <w:szCs w:val="24"/>
+        </w:rPr>
+        <w:t>deh</w:t>
+      </w:r>
+      <w:proofErr w:type="spellEnd"/>
+      <w:r>
+        <w:rPr>
+          <w:rFonts w:ascii="Arial" w:hAnsi="Arial" w:cs="Arial"/>
+          <w:sz w:val="24"/>
+          <w:szCs w:val="24"/>
+        </w:rPr>
+        <w:t xml:space="preserve">, </w:t>
+      </w:r>
+      <w:proofErr w:type="spellStart"/>
+      <w:r>
+        <w:rPr>
+          <w:rFonts w:ascii="Arial" w:hAnsi="Arial" w:cs="Arial"/>
+          <w:sz w:val="24"/>
+          <w:szCs w:val="24"/>
+        </w:rPr>
+        <w:t>kayanya</w:t>
+      </w:r>
+      <w:proofErr w:type="spellEnd"/>
+      <w:r>
+        <w:rPr>
+          <w:rFonts w:ascii="Arial" w:hAnsi="Arial" w:cs="Arial"/>
+          <w:sz w:val="24"/>
+          <w:szCs w:val="24"/>
+        </w:rPr>
+        <w:t xml:space="preserve"> </w:t>
+      </w:r>
+      <w:proofErr w:type="spellStart"/>
+      <w:r>
+        <w:rPr>
+          <w:rFonts w:ascii="Arial" w:hAnsi="Arial" w:cs="Arial"/>
+          <w:sz w:val="24"/>
+          <w:szCs w:val="24"/>
+        </w:rPr>
+        <w:t>kita</w:t>
+      </w:r>
+      <w:proofErr w:type="spellEnd"/>
+      <w:r>
+        <w:rPr>
+          <w:rFonts w:ascii="Arial" w:hAnsi="Arial" w:cs="Arial"/>
+          <w:sz w:val="24"/>
+          <w:szCs w:val="24"/>
+        </w:rPr>
+        <w:t xml:space="preserve"> </w:t>
+      </w:r>
+      <w:proofErr w:type="spellStart"/>
+      <w:r>
+        <w:rPr>
+          <w:rFonts w:ascii="Arial" w:hAnsi="Arial" w:cs="Arial"/>
+          <w:sz w:val="24"/>
+          <w:szCs w:val="24"/>
+        </w:rPr>
+        <w:t>harus</w:t>
+      </w:r>
+      <w:proofErr w:type="spellEnd"/>
+      <w:r>
+        <w:rPr>
+          <w:rFonts w:ascii="Arial" w:hAnsi="Arial" w:cs="Arial"/>
+          <w:sz w:val="24"/>
+          <w:szCs w:val="24"/>
+        </w:rPr>
+        <w:t xml:space="preserve"> </w:t>
+      </w:r>
+      <w:proofErr w:type="spellStart"/>
+      <w:r>
+        <w:rPr>
+          <w:rFonts w:ascii="Arial" w:hAnsi="Arial" w:cs="Arial"/>
+          <w:sz w:val="24"/>
+          <w:szCs w:val="24"/>
+        </w:rPr>
+        <w:t>udahan</w:t>
+      </w:r>
+      <w:proofErr w:type="spellEnd"/>
+      <w:r>
+        <w:rPr>
+          <w:rFonts w:ascii="Arial" w:hAnsi="Arial" w:cs="Arial"/>
+          <w:sz w:val="24"/>
+          <w:szCs w:val="24"/>
+        </w:rPr>
+        <w:t xml:space="preserve"> </w:t>
+      </w:r>
+      <w:proofErr w:type="spellStart"/>
+      <w:r>
+        <w:rPr>
+          <w:rFonts w:ascii="Arial" w:hAnsi="Arial" w:cs="Arial"/>
+          <w:sz w:val="24"/>
+          <w:szCs w:val="24"/>
+        </w:rPr>
+        <w:t>dulu</w:t>
+      </w:r>
+      <w:proofErr w:type="spellEnd"/>
+      <w:r>
+        <w:rPr>
+          <w:rFonts w:ascii="Arial" w:hAnsi="Arial" w:cs="Arial"/>
+          <w:sz w:val="24"/>
+          <w:szCs w:val="24"/>
+        </w:rPr>
+        <w:t>, bye</w:t>
+      </w:r>
+      <w:r>
+        <w:rPr>
+          <w:rFonts w:ascii="Arial" w:hAnsi="Arial" w:cs="Arial"/>
+          <w:sz w:val="24"/>
+          <w:szCs w:val="24"/>
+        </w:rPr>
+        <w:br/>
+        <w:t>D</w:t>
+      </w:r>
+      <w:r>
+        <w:rPr>
+          <w:rFonts w:ascii="Arial" w:hAnsi="Arial" w:cs="Arial"/>
+          <w:sz w:val="24"/>
+          <w:szCs w:val="24"/>
+        </w:rPr>
+        <w:tab/>
+        <w:t>: Bye</w:t>
+      </w:r>
     </w:p>
     <w:sectPr>
       <w:pgSz w:w="12240" w:h="15840"/>

</xml_diff>

<commit_message>
menambahkan beberapa dialog lagi di file dialog tugas percakapan
</commit_message>
<xml_diff>
--- a/XII/Lmj/dialog tugas percakapan.docx
+++ b/XII/Lmj/dialog tugas percakapan.docx
@@ -18,8 +18,6 @@
         </w:rPr>
         <w:t>*Video Call*</w:t>
       </w:r>
-      <w:bookmarkStart w:id="0" w:name="_GoBack"/>
-      <w:bookmarkEnd w:id="0"/>
     </w:p>
     <w:p>
       <w:pPr>
@@ -1012,7 +1010,481 @@
           <w:szCs w:val="24"/>
         </w:rPr>
         <w:tab/>
-        <w:t xml:space="preserve">: Ok </w:t>
+        <w:t xml:space="preserve">: </w:t>
+      </w:r>
+      <w:r>
+        <w:rPr>
+          <w:rFonts w:ascii="Arial" w:hAnsi="Arial" w:cs="Arial"/>
+          <w:sz w:val="24"/>
+          <w:szCs w:val="24"/>
+        </w:rPr>
+        <w:t xml:space="preserve">Oh </w:t>
+      </w:r>
+      <w:proofErr w:type="spellStart"/>
+      <w:r>
+        <w:rPr>
+          <w:rFonts w:ascii="Arial" w:hAnsi="Arial" w:cs="Arial"/>
+          <w:sz w:val="24"/>
+          <w:szCs w:val="24"/>
+        </w:rPr>
+        <w:t>begitu</w:t>
+      </w:r>
+      <w:proofErr w:type="spellEnd"/>
+      <w:r>
+        <w:rPr>
+          <w:rFonts w:ascii="Arial" w:hAnsi="Arial" w:cs="Arial"/>
+          <w:sz w:val="24"/>
+          <w:szCs w:val="24"/>
+        </w:rPr>
+        <w:br/>
+        <w:t>A</w:t>
+      </w:r>
+      <w:r>
+        <w:rPr>
+          <w:rFonts w:ascii="Arial" w:hAnsi="Arial" w:cs="Arial"/>
+          <w:sz w:val="24"/>
+          <w:szCs w:val="24"/>
+        </w:rPr>
+        <w:tab/>
+        <w:t xml:space="preserve">: </w:t>
+      </w:r>
+      <w:proofErr w:type="spellStart"/>
+      <w:r>
+        <w:rPr>
+          <w:rFonts w:ascii="Arial" w:hAnsi="Arial" w:cs="Arial"/>
+          <w:sz w:val="24"/>
+          <w:szCs w:val="24"/>
+        </w:rPr>
+        <w:t>Apakah</w:t>
+      </w:r>
+      <w:proofErr w:type="spellEnd"/>
+      <w:r>
+        <w:rPr>
+          <w:rFonts w:ascii="Arial" w:hAnsi="Arial" w:cs="Arial"/>
+          <w:sz w:val="24"/>
+          <w:szCs w:val="24"/>
+        </w:rPr>
+        <w:t xml:space="preserve"> </w:t>
+      </w:r>
+      <w:proofErr w:type="spellStart"/>
+      <w:r>
+        <w:rPr>
+          <w:rFonts w:ascii="Arial" w:hAnsi="Arial" w:cs="Arial"/>
+          <w:sz w:val="24"/>
+          <w:szCs w:val="24"/>
+        </w:rPr>
+        <w:t>kamu</w:t>
+      </w:r>
+      <w:proofErr w:type="spellEnd"/>
+      <w:r>
+        <w:rPr>
+          <w:rFonts w:ascii="Arial" w:hAnsi="Arial" w:cs="Arial"/>
+          <w:sz w:val="24"/>
+          <w:szCs w:val="24"/>
+        </w:rPr>
+        <w:t xml:space="preserve"> </w:t>
+      </w:r>
+      <w:proofErr w:type="spellStart"/>
+      <w:r>
+        <w:rPr>
+          <w:rFonts w:ascii="Arial" w:hAnsi="Arial" w:cs="Arial"/>
+          <w:sz w:val="24"/>
+          <w:szCs w:val="24"/>
+        </w:rPr>
+        <w:t>mengikuti</w:t>
+      </w:r>
+      <w:proofErr w:type="spellEnd"/>
+      <w:r>
+        <w:rPr>
+          <w:rFonts w:ascii="Arial" w:hAnsi="Arial" w:cs="Arial"/>
+          <w:sz w:val="24"/>
+          <w:szCs w:val="24"/>
+        </w:rPr>
+        <w:t xml:space="preserve"> les?</w:t>
+      </w:r>
+    </w:p>
+    <w:p>
+      <w:pPr>
+        <w:rPr>
+          <w:rFonts w:ascii="Arial" w:hAnsi="Arial" w:cs="Arial"/>
+          <w:sz w:val="24"/>
+          <w:szCs w:val="24"/>
+        </w:rPr>
+      </w:pPr>
+      <w:r>
+        <w:rPr>
+          <w:rFonts w:ascii="Arial" w:hAnsi="Arial" w:cs="Arial"/>
+          <w:sz w:val="24"/>
+          <w:szCs w:val="24"/>
+        </w:rPr>
+        <w:t>D</w:t>
+      </w:r>
+      <w:r>
+        <w:rPr>
+          <w:rFonts w:ascii="Arial" w:hAnsi="Arial" w:cs="Arial"/>
+          <w:sz w:val="24"/>
+          <w:szCs w:val="24"/>
+        </w:rPr>
+        <w:tab/>
+        <w:t xml:space="preserve">: </w:t>
+      </w:r>
+      <w:proofErr w:type="spellStart"/>
+      <w:r>
+        <w:rPr>
+          <w:rFonts w:ascii="Arial" w:hAnsi="Arial" w:cs="Arial"/>
+          <w:sz w:val="24"/>
+          <w:szCs w:val="24"/>
+        </w:rPr>
+        <w:t>Ya</w:t>
+      </w:r>
+      <w:proofErr w:type="spellEnd"/>
+      <w:r>
+        <w:rPr>
+          <w:rFonts w:ascii="Arial" w:hAnsi="Arial" w:cs="Arial"/>
+          <w:sz w:val="24"/>
+          <w:szCs w:val="24"/>
+        </w:rPr>
+        <w:t xml:space="preserve">, </w:t>
+      </w:r>
+      <w:proofErr w:type="spellStart"/>
+      <w:r>
+        <w:rPr>
+          <w:rFonts w:ascii="Arial" w:hAnsi="Arial" w:cs="Arial"/>
+          <w:sz w:val="24"/>
+          <w:szCs w:val="24"/>
+        </w:rPr>
+        <w:t>aku</w:t>
+      </w:r>
+      <w:proofErr w:type="spellEnd"/>
+      <w:r>
+        <w:rPr>
+          <w:rFonts w:ascii="Arial" w:hAnsi="Arial" w:cs="Arial"/>
+          <w:sz w:val="24"/>
+          <w:szCs w:val="24"/>
+        </w:rPr>
+        <w:t xml:space="preserve"> </w:t>
+      </w:r>
+      <w:proofErr w:type="spellStart"/>
+      <w:r>
+        <w:rPr>
+          <w:rFonts w:ascii="Arial" w:hAnsi="Arial" w:cs="Arial"/>
+          <w:sz w:val="24"/>
+          <w:szCs w:val="24"/>
+        </w:rPr>
+        <w:t>mengikuti</w:t>
+      </w:r>
+      <w:proofErr w:type="spellEnd"/>
+      <w:r>
+        <w:rPr>
+          <w:rFonts w:ascii="Arial" w:hAnsi="Arial" w:cs="Arial"/>
+          <w:sz w:val="24"/>
+          <w:szCs w:val="24"/>
+        </w:rPr>
+        <w:t xml:space="preserve"> les </w:t>
+      </w:r>
+      <w:proofErr w:type="spellStart"/>
+      <w:r>
+        <w:rPr>
+          <w:rFonts w:ascii="Arial" w:hAnsi="Arial" w:cs="Arial"/>
+          <w:sz w:val="24"/>
+          <w:szCs w:val="24"/>
+        </w:rPr>
+        <w:t>pada</w:t>
+      </w:r>
+      <w:proofErr w:type="spellEnd"/>
+      <w:r>
+        <w:rPr>
+          <w:rFonts w:ascii="Arial" w:hAnsi="Arial" w:cs="Arial"/>
+          <w:sz w:val="24"/>
+          <w:szCs w:val="24"/>
+        </w:rPr>
+        <w:t xml:space="preserve"> jam ….</w:t>
+      </w:r>
+    </w:p>
+    <w:p>
+      <w:pPr>
+        <w:rPr>
+          <w:rFonts w:ascii="Arial" w:hAnsi="Arial" w:cs="Arial"/>
+          <w:sz w:val="24"/>
+          <w:szCs w:val="24"/>
+        </w:rPr>
+      </w:pPr>
+      <w:r>
+        <w:rPr>
+          <w:rFonts w:ascii="Arial" w:hAnsi="Arial" w:cs="Arial"/>
+          <w:sz w:val="24"/>
+          <w:szCs w:val="24"/>
+        </w:rPr>
+        <w:t>A</w:t>
+      </w:r>
+      <w:r>
+        <w:rPr>
+          <w:rFonts w:ascii="Arial" w:hAnsi="Arial" w:cs="Arial"/>
+          <w:sz w:val="24"/>
+          <w:szCs w:val="24"/>
+        </w:rPr>
+        <w:tab/>
+        <w:t xml:space="preserve">: </w:t>
+      </w:r>
+      <w:proofErr w:type="spellStart"/>
+      <w:r>
+        <w:rPr>
+          <w:rFonts w:ascii="Arial" w:hAnsi="Arial" w:cs="Arial"/>
+          <w:sz w:val="24"/>
+          <w:szCs w:val="24"/>
+        </w:rPr>
+        <w:t>Wah</w:t>
+      </w:r>
+      <w:proofErr w:type="spellEnd"/>
+      <w:r>
+        <w:rPr>
+          <w:rFonts w:ascii="Arial" w:hAnsi="Arial" w:cs="Arial"/>
+          <w:sz w:val="24"/>
+          <w:szCs w:val="24"/>
+        </w:rPr>
+        <w:t xml:space="preserve">, </w:t>
+      </w:r>
+      <w:proofErr w:type="spellStart"/>
+      <w:r>
+        <w:rPr>
+          <w:rFonts w:ascii="Arial" w:hAnsi="Arial" w:cs="Arial"/>
+          <w:sz w:val="24"/>
+          <w:szCs w:val="24"/>
+        </w:rPr>
+        <w:t>ternyata</w:t>
+      </w:r>
+      <w:proofErr w:type="spellEnd"/>
+      <w:r>
+        <w:rPr>
+          <w:rFonts w:ascii="Arial" w:hAnsi="Arial" w:cs="Arial"/>
+          <w:sz w:val="24"/>
+          <w:szCs w:val="24"/>
+        </w:rPr>
+        <w:t xml:space="preserve"> </w:t>
+      </w:r>
+      <w:proofErr w:type="spellStart"/>
+      <w:r>
+        <w:rPr>
+          <w:rFonts w:ascii="Arial" w:hAnsi="Arial" w:cs="Arial"/>
+          <w:sz w:val="24"/>
+          <w:szCs w:val="24"/>
+        </w:rPr>
+        <w:t>jadwalmu</w:t>
+      </w:r>
+      <w:proofErr w:type="spellEnd"/>
+      <w:r>
+        <w:rPr>
+          <w:rFonts w:ascii="Arial" w:hAnsi="Arial" w:cs="Arial"/>
+          <w:sz w:val="24"/>
+          <w:szCs w:val="24"/>
+        </w:rPr>
+        <w:t xml:space="preserve"> </w:t>
+      </w:r>
+      <w:proofErr w:type="spellStart"/>
+      <w:r>
+        <w:rPr>
+          <w:rFonts w:ascii="Arial" w:hAnsi="Arial" w:cs="Arial"/>
+          <w:sz w:val="24"/>
+          <w:szCs w:val="24"/>
+        </w:rPr>
+        <w:t>dalam</w:t>
+      </w:r>
+      <w:proofErr w:type="spellEnd"/>
+      <w:r>
+        <w:rPr>
+          <w:rFonts w:ascii="Arial" w:hAnsi="Arial" w:cs="Arial"/>
+          <w:sz w:val="24"/>
+          <w:szCs w:val="24"/>
+        </w:rPr>
+        <w:t xml:space="preserve"> </w:t>
+      </w:r>
+      <w:proofErr w:type="spellStart"/>
+      <w:r>
+        <w:rPr>
+          <w:rFonts w:ascii="Arial" w:hAnsi="Arial" w:cs="Arial"/>
+          <w:sz w:val="24"/>
+          <w:szCs w:val="24"/>
+        </w:rPr>
+        <w:t>sehari</w:t>
+      </w:r>
+      <w:proofErr w:type="spellEnd"/>
+      <w:r>
+        <w:rPr>
+          <w:rFonts w:ascii="Arial" w:hAnsi="Arial" w:cs="Arial"/>
+          <w:sz w:val="24"/>
+          <w:szCs w:val="24"/>
+        </w:rPr>
+        <w:t xml:space="preserve"> </w:t>
+      </w:r>
+      <w:proofErr w:type="spellStart"/>
+      <w:r>
+        <w:rPr>
+          <w:rFonts w:ascii="Arial" w:hAnsi="Arial" w:cs="Arial"/>
+          <w:sz w:val="24"/>
+          <w:szCs w:val="24"/>
+        </w:rPr>
+        <w:t>cukup</w:t>
+      </w:r>
+      <w:proofErr w:type="spellEnd"/>
+      <w:r>
+        <w:rPr>
+          <w:rFonts w:ascii="Arial" w:hAnsi="Arial" w:cs="Arial"/>
+          <w:sz w:val="24"/>
+          <w:szCs w:val="24"/>
+        </w:rPr>
+        <w:t xml:space="preserve"> </w:t>
+      </w:r>
+      <w:proofErr w:type="spellStart"/>
+      <w:r>
+        <w:rPr>
+          <w:rFonts w:ascii="Arial" w:hAnsi="Arial" w:cs="Arial"/>
+          <w:sz w:val="24"/>
+          <w:szCs w:val="24"/>
+        </w:rPr>
+        <w:t>padat</w:t>
+      </w:r>
+      <w:proofErr w:type="spellEnd"/>
+      <w:r>
+        <w:rPr>
+          <w:rFonts w:ascii="Arial" w:hAnsi="Arial" w:cs="Arial"/>
+          <w:sz w:val="24"/>
+          <w:szCs w:val="24"/>
+        </w:rPr>
+        <w:t xml:space="preserve"> </w:t>
+      </w:r>
+      <w:proofErr w:type="spellStart"/>
+      <w:r>
+        <w:rPr>
+          <w:rFonts w:ascii="Arial" w:hAnsi="Arial" w:cs="Arial"/>
+          <w:sz w:val="24"/>
+          <w:szCs w:val="24"/>
+        </w:rPr>
+        <w:t>juga</w:t>
+      </w:r>
+      <w:proofErr w:type="spellEnd"/>
+      <w:r>
+        <w:rPr>
+          <w:rFonts w:ascii="Arial" w:hAnsi="Arial" w:cs="Arial"/>
+          <w:sz w:val="24"/>
+          <w:szCs w:val="24"/>
+        </w:rPr>
+        <w:t xml:space="preserve"> </w:t>
+      </w:r>
+      <w:proofErr w:type="spellStart"/>
+      <w:r>
+        <w:rPr>
+          <w:rFonts w:ascii="Arial" w:hAnsi="Arial" w:cs="Arial"/>
+          <w:sz w:val="24"/>
+          <w:szCs w:val="24"/>
+        </w:rPr>
+        <w:t>ya</w:t>
+      </w:r>
+      <w:proofErr w:type="spellEnd"/>
+      <w:r>
+        <w:rPr>
+          <w:rFonts w:ascii="Arial" w:hAnsi="Arial" w:cs="Arial"/>
+          <w:sz w:val="24"/>
+          <w:szCs w:val="24"/>
+        </w:rPr>
+        <w:t>.</w:t>
+      </w:r>
+    </w:p>
+    <w:p>
+      <w:pPr>
+        <w:rPr>
+          <w:rFonts w:ascii="Arial" w:hAnsi="Arial" w:cs="Arial"/>
+          <w:sz w:val="24"/>
+          <w:szCs w:val="24"/>
+        </w:rPr>
+      </w:pPr>
+      <w:r>
+        <w:rPr>
+          <w:rFonts w:ascii="Arial" w:hAnsi="Arial" w:cs="Arial"/>
+          <w:sz w:val="24"/>
+          <w:szCs w:val="24"/>
+        </w:rPr>
+        <w:t>D</w:t>
+      </w:r>
+      <w:r>
+        <w:rPr>
+          <w:rFonts w:ascii="Arial" w:hAnsi="Arial" w:cs="Arial"/>
+          <w:sz w:val="24"/>
+          <w:szCs w:val="24"/>
+        </w:rPr>
+        <w:tab/>
+        <w:t xml:space="preserve">: </w:t>
+      </w:r>
+      <w:proofErr w:type="spellStart"/>
+      <w:r>
+        <w:rPr>
+          <w:rFonts w:ascii="Arial" w:hAnsi="Arial" w:cs="Arial"/>
+          <w:sz w:val="24"/>
+          <w:szCs w:val="24"/>
+        </w:rPr>
+        <w:t>Tidak</w:t>
+      </w:r>
+      <w:proofErr w:type="spellEnd"/>
+      <w:r>
+        <w:rPr>
+          <w:rFonts w:ascii="Arial" w:hAnsi="Arial" w:cs="Arial"/>
+          <w:sz w:val="24"/>
+          <w:szCs w:val="24"/>
+        </w:rPr>
+        <w:t xml:space="preserve"> </w:t>
+      </w:r>
+      <w:proofErr w:type="spellStart"/>
+      <w:r>
+        <w:rPr>
+          <w:rFonts w:ascii="Arial" w:hAnsi="Arial" w:cs="Arial"/>
+          <w:sz w:val="24"/>
+          <w:szCs w:val="24"/>
+        </w:rPr>
+        <w:t>juga</w:t>
+      </w:r>
+      <w:proofErr w:type="spellEnd"/>
+    </w:p>
+    <w:p>
+      <w:pPr>
+        <w:rPr>
+          <w:rFonts w:ascii="Arial" w:hAnsi="Arial" w:cs="Arial"/>
+          <w:sz w:val="24"/>
+          <w:szCs w:val="24"/>
+        </w:rPr>
+      </w:pPr>
+      <w:r>
+        <w:rPr>
+          <w:rFonts w:ascii="Arial" w:hAnsi="Arial" w:cs="Arial"/>
+          <w:sz w:val="24"/>
+          <w:szCs w:val="24"/>
+        </w:rPr>
+        <w:t>A</w:t>
+      </w:r>
+      <w:r>
+        <w:rPr>
+          <w:rFonts w:ascii="Arial" w:hAnsi="Arial" w:cs="Arial"/>
+          <w:sz w:val="24"/>
+          <w:szCs w:val="24"/>
+        </w:rPr>
+        <w:tab/>
+        <w:t xml:space="preserve">: </w:t>
+      </w:r>
+      <w:proofErr w:type="spellStart"/>
+      <w:r>
+        <w:rPr>
+          <w:rFonts w:ascii="Arial" w:hAnsi="Arial" w:cs="Arial"/>
+          <w:sz w:val="24"/>
+          <w:szCs w:val="24"/>
+        </w:rPr>
+        <w:t>Oke</w:t>
+      </w:r>
+      <w:proofErr w:type="spellEnd"/>
+      <w:r>
+        <w:rPr>
+          <w:rFonts w:ascii="Arial" w:hAnsi="Arial" w:cs="Arial"/>
+          <w:sz w:val="24"/>
+          <w:szCs w:val="24"/>
+        </w:rPr>
+        <w:t xml:space="preserve"> </w:t>
       </w:r>
       <w:proofErr w:type="spellStart"/>
       <w:r>
@@ -1039,24 +1511,6 @@
           <w:sz w:val="24"/>
           <w:szCs w:val="24"/>
         </w:rPr>
-        <w:t>kayanya</w:t>
-      </w:r>
-      <w:proofErr w:type="spellEnd"/>
-      <w:r>
-        <w:rPr>
-          <w:rFonts w:ascii="Arial" w:hAnsi="Arial" w:cs="Arial"/>
-          <w:sz w:val="24"/>
-          <w:szCs w:val="24"/>
-        </w:rPr>
-        <w:t xml:space="preserve"> </w:t>
-      </w:r>
-      <w:proofErr w:type="spellStart"/>
-      <w:r>
-        <w:rPr>
-          <w:rFonts w:ascii="Arial" w:hAnsi="Arial" w:cs="Arial"/>
-          <w:sz w:val="24"/>
-          <w:szCs w:val="24"/>
-        </w:rPr>
         <w:t>kita</w:t>
       </w:r>
       <w:proofErr w:type="spellEnd"/>
@@ -1075,24 +1529,6 @@
           <w:sz w:val="24"/>
           <w:szCs w:val="24"/>
         </w:rPr>
-        <w:t>harus</w:t>
-      </w:r>
-      <w:proofErr w:type="spellEnd"/>
-      <w:r>
-        <w:rPr>
-          <w:rFonts w:ascii="Arial" w:hAnsi="Arial" w:cs="Arial"/>
-          <w:sz w:val="24"/>
-          <w:szCs w:val="24"/>
-        </w:rPr>
-        <w:t xml:space="preserve"> </w:t>
-      </w:r>
-      <w:proofErr w:type="spellStart"/>
-      <w:r>
-        <w:rPr>
-          <w:rFonts w:ascii="Arial" w:hAnsi="Arial" w:cs="Arial"/>
-          <w:sz w:val="24"/>
-          <w:szCs w:val="24"/>
-        </w:rPr>
         <w:t>udahan</w:t>
       </w:r>
       <w:proofErr w:type="spellEnd"/>
@@ -1120,15 +1556,41 @@
           <w:sz w:val="24"/>
           <w:szCs w:val="24"/>
         </w:rPr>
+        <w:t xml:space="preserve"> </w:t>
+      </w:r>
+      <w:proofErr w:type="spellStart"/>
+      <w:r>
+        <w:rPr>
+          <w:rFonts w:ascii="Arial" w:hAnsi="Arial" w:cs="Arial"/>
+          <w:sz w:val="24"/>
+          <w:szCs w:val="24"/>
+        </w:rPr>
+        <w:t>ya</w:t>
+      </w:r>
+      <w:proofErr w:type="spellEnd"/>
+      <w:r>
+        <w:rPr>
+          <w:rFonts w:ascii="Arial" w:hAnsi="Arial" w:cs="Arial"/>
+          <w:sz w:val="24"/>
+          <w:szCs w:val="24"/>
+        </w:rPr>
         <w:t>, bye</w:t>
       </w:r>
-      <w:r>
-        <w:rPr>
-          <w:rFonts w:ascii="Arial" w:hAnsi="Arial" w:cs="Arial"/>
-          <w:sz w:val="24"/>
-          <w:szCs w:val="24"/>
-        </w:rPr>
-        <w:br/>
+    </w:p>
+    <w:p>
+      <w:pPr>
+        <w:rPr>
+          <w:rFonts w:ascii="Arial" w:hAnsi="Arial" w:cs="Arial"/>
+          <w:sz w:val="24"/>
+          <w:szCs w:val="24"/>
+        </w:rPr>
+      </w:pPr>
+      <w:r>
+        <w:rPr>
+          <w:rFonts w:ascii="Arial" w:hAnsi="Arial" w:cs="Arial"/>
+          <w:sz w:val="24"/>
+          <w:szCs w:val="24"/>
+        </w:rPr>
         <w:t>D</w:t>
       </w:r>
       <w:r>
@@ -1140,6 +1602,8 @@
         <w:tab/>
         <w:t>: Bye</w:t>
       </w:r>
+      <w:bookmarkStart w:id="0" w:name="_GoBack"/>
+      <w:bookmarkEnd w:id="0"/>
     </w:p>
     <w:sectPr>
       <w:pgSz w:w="12240" w:h="15840"/>

</xml_diff>

<commit_message>
revisi final dialog tugas percakapan lmj
</commit_message>
<xml_diff>
--- a/XII/Lmj/dialog tugas percakapan.docx
+++ b/XII/Lmj/dialog tugas percakapan.docx
@@ -1442,6 +1442,150 @@
         <w:t>juga</w:t>
       </w:r>
       <w:proofErr w:type="spellEnd"/>
+      <w:r>
+        <w:rPr>
+          <w:rFonts w:ascii="Arial" w:hAnsi="Arial" w:cs="Arial"/>
+          <w:sz w:val="24"/>
+          <w:szCs w:val="24"/>
+        </w:rPr>
+        <w:br/>
+        <w:t>A</w:t>
+      </w:r>
+      <w:r>
+        <w:rPr>
+          <w:rFonts w:ascii="Arial" w:hAnsi="Arial" w:cs="Arial"/>
+          <w:sz w:val="24"/>
+          <w:szCs w:val="24"/>
+        </w:rPr>
+        <w:tab/>
+        <w:t xml:space="preserve">: </w:t>
+      </w:r>
+      <w:proofErr w:type="spellStart"/>
+      <w:r>
+        <w:rPr>
+          <w:rFonts w:ascii="Arial" w:hAnsi="Arial" w:cs="Arial"/>
+          <w:sz w:val="24"/>
+          <w:szCs w:val="24"/>
+        </w:rPr>
+        <w:t>Kalau</w:t>
+      </w:r>
+      <w:proofErr w:type="spellEnd"/>
+      <w:r>
+        <w:rPr>
+          <w:rFonts w:ascii="Arial" w:hAnsi="Arial" w:cs="Arial"/>
+          <w:sz w:val="24"/>
+          <w:szCs w:val="24"/>
+        </w:rPr>
+        <w:t xml:space="preserve"> </w:t>
+      </w:r>
+      <w:proofErr w:type="spellStart"/>
+      <w:r>
+        <w:rPr>
+          <w:rFonts w:ascii="Arial" w:hAnsi="Arial" w:cs="Arial"/>
+          <w:sz w:val="24"/>
+          <w:szCs w:val="24"/>
+        </w:rPr>
+        <w:t>begitu</w:t>
+      </w:r>
+      <w:proofErr w:type="spellEnd"/>
+      <w:r>
+        <w:rPr>
+          <w:rFonts w:ascii="Arial" w:hAnsi="Arial" w:cs="Arial"/>
+          <w:sz w:val="24"/>
+          <w:szCs w:val="24"/>
+        </w:rPr>
+        <w:t xml:space="preserve">, </w:t>
+      </w:r>
+      <w:proofErr w:type="spellStart"/>
+      <w:r>
+        <w:rPr>
+          <w:rFonts w:ascii="Arial" w:hAnsi="Arial" w:cs="Arial"/>
+          <w:sz w:val="24"/>
+          <w:szCs w:val="24"/>
+        </w:rPr>
+        <w:t>abis</w:t>
+      </w:r>
+      <w:proofErr w:type="spellEnd"/>
+      <w:r>
+        <w:rPr>
+          <w:rFonts w:ascii="Arial" w:hAnsi="Arial" w:cs="Arial"/>
+          <w:sz w:val="24"/>
+          <w:szCs w:val="24"/>
+        </w:rPr>
+        <w:t xml:space="preserve"> </w:t>
+      </w:r>
+      <w:proofErr w:type="spellStart"/>
+      <w:r>
+        <w:rPr>
+          <w:rFonts w:ascii="Arial" w:hAnsi="Arial" w:cs="Arial"/>
+          <w:sz w:val="24"/>
+          <w:szCs w:val="24"/>
+        </w:rPr>
+        <w:t>ini</w:t>
+      </w:r>
+      <w:proofErr w:type="spellEnd"/>
+      <w:r>
+        <w:rPr>
+          <w:rFonts w:ascii="Arial" w:hAnsi="Arial" w:cs="Arial"/>
+          <w:sz w:val="24"/>
+          <w:szCs w:val="24"/>
+        </w:rPr>
+        <w:t xml:space="preserve"> </w:t>
+      </w:r>
+      <w:proofErr w:type="spellStart"/>
+      <w:r>
+        <w:rPr>
+          <w:rFonts w:ascii="Arial" w:hAnsi="Arial" w:cs="Arial"/>
+          <w:sz w:val="24"/>
+          <w:szCs w:val="24"/>
+        </w:rPr>
+        <w:t>kamu</w:t>
+      </w:r>
+      <w:proofErr w:type="spellEnd"/>
+      <w:r>
+        <w:rPr>
+          <w:rFonts w:ascii="Arial" w:hAnsi="Arial" w:cs="Arial"/>
+          <w:sz w:val="24"/>
+          <w:szCs w:val="24"/>
+        </w:rPr>
+        <w:t xml:space="preserve"> </w:t>
+      </w:r>
+      <w:proofErr w:type="spellStart"/>
+      <w:r>
+        <w:rPr>
+          <w:rFonts w:ascii="Arial" w:hAnsi="Arial" w:cs="Arial"/>
+          <w:sz w:val="24"/>
+          <w:szCs w:val="24"/>
+        </w:rPr>
+        <w:t>mau</w:t>
+      </w:r>
+      <w:proofErr w:type="spellEnd"/>
+      <w:r>
+        <w:rPr>
+          <w:rFonts w:ascii="Arial" w:hAnsi="Arial" w:cs="Arial"/>
+          <w:sz w:val="24"/>
+          <w:szCs w:val="24"/>
+        </w:rPr>
+        <w:t xml:space="preserve"> </w:t>
+      </w:r>
+      <w:proofErr w:type="spellStart"/>
+      <w:r>
+        <w:rPr>
+          <w:rFonts w:ascii="Arial" w:hAnsi="Arial" w:cs="Arial"/>
+          <w:sz w:val="24"/>
+          <w:szCs w:val="24"/>
+        </w:rPr>
+        <w:t>ngapain</w:t>
+      </w:r>
+      <w:proofErr w:type="spellEnd"/>
+      <w:r>
+        <w:rPr>
+          <w:rFonts w:ascii="Arial" w:hAnsi="Arial" w:cs="Arial"/>
+          <w:sz w:val="24"/>
+          <w:szCs w:val="24"/>
+        </w:rPr>
+        <w:t>?</w:t>
+      </w:r>
     </w:p>
     <w:p>
       <w:pPr>
@@ -1457,7 +1601,7 @@
           <w:sz w:val="24"/>
           <w:szCs w:val="24"/>
         </w:rPr>
-        <w:t>A</w:t>
+        <w:t>D</w:t>
       </w:r>
       <w:r>
         <w:rPr>
@@ -1475,107 +1619,73 @@
           <w:sz w:val="24"/>
           <w:szCs w:val="24"/>
         </w:rPr>
-        <w:t>Oke</w:t>
-      </w:r>
-      <w:proofErr w:type="spellEnd"/>
-      <w:r>
-        <w:rPr>
-          <w:rFonts w:ascii="Arial" w:hAnsi="Arial" w:cs="Arial"/>
-          <w:sz w:val="24"/>
-          <w:szCs w:val="24"/>
-        </w:rPr>
-        <w:t xml:space="preserve"> </w:t>
-      </w:r>
-      <w:proofErr w:type="spellStart"/>
-      <w:r>
-        <w:rPr>
-          <w:rFonts w:ascii="Arial" w:hAnsi="Arial" w:cs="Arial"/>
-          <w:sz w:val="24"/>
-          <w:szCs w:val="24"/>
-        </w:rPr>
-        <w:t>deh</w:t>
-      </w:r>
-      <w:proofErr w:type="spellEnd"/>
-      <w:r>
-        <w:rPr>
-          <w:rFonts w:ascii="Arial" w:hAnsi="Arial" w:cs="Arial"/>
-          <w:sz w:val="24"/>
-          <w:szCs w:val="24"/>
-        </w:rPr>
-        <w:t xml:space="preserve">, </w:t>
-      </w:r>
-      <w:proofErr w:type="spellStart"/>
-      <w:r>
-        <w:rPr>
-          <w:rFonts w:ascii="Arial" w:hAnsi="Arial" w:cs="Arial"/>
-          <w:sz w:val="24"/>
-          <w:szCs w:val="24"/>
-        </w:rPr>
-        <w:t>kita</w:t>
-      </w:r>
-      <w:proofErr w:type="spellEnd"/>
-      <w:r>
-        <w:rPr>
-          <w:rFonts w:ascii="Arial" w:hAnsi="Arial" w:cs="Arial"/>
-          <w:sz w:val="24"/>
-          <w:szCs w:val="24"/>
-        </w:rPr>
-        <w:t xml:space="preserve"> </w:t>
-      </w:r>
-      <w:proofErr w:type="spellStart"/>
-      <w:r>
-        <w:rPr>
-          <w:rFonts w:ascii="Arial" w:hAnsi="Arial" w:cs="Arial"/>
-          <w:sz w:val="24"/>
-          <w:szCs w:val="24"/>
-        </w:rPr>
-        <w:t>udahan</w:t>
-      </w:r>
-      <w:proofErr w:type="spellEnd"/>
-      <w:r>
-        <w:rPr>
-          <w:rFonts w:ascii="Arial" w:hAnsi="Arial" w:cs="Arial"/>
-          <w:sz w:val="24"/>
-          <w:szCs w:val="24"/>
-        </w:rPr>
-        <w:t xml:space="preserve"> </w:t>
-      </w:r>
-      <w:proofErr w:type="spellStart"/>
-      <w:r>
-        <w:rPr>
-          <w:rFonts w:ascii="Arial" w:hAnsi="Arial" w:cs="Arial"/>
-          <w:sz w:val="24"/>
-          <w:szCs w:val="24"/>
-        </w:rPr>
-        <w:t>dulu</w:t>
-      </w:r>
-      <w:proofErr w:type="spellEnd"/>
-      <w:r>
-        <w:rPr>
-          <w:rFonts w:ascii="Arial" w:hAnsi="Arial" w:cs="Arial"/>
-          <w:sz w:val="24"/>
-          <w:szCs w:val="24"/>
-        </w:rPr>
-        <w:t xml:space="preserve"> </w:t>
-      </w:r>
-      <w:proofErr w:type="spellStart"/>
-      <w:r>
-        <w:rPr>
-          <w:rFonts w:ascii="Arial" w:hAnsi="Arial" w:cs="Arial"/>
-          <w:sz w:val="24"/>
-          <w:szCs w:val="24"/>
-        </w:rPr>
-        <w:t>ya</w:t>
-      </w:r>
-      <w:proofErr w:type="spellEnd"/>
-      <w:r>
-        <w:rPr>
-          <w:rFonts w:ascii="Arial" w:hAnsi="Arial" w:cs="Arial"/>
-          <w:sz w:val="24"/>
-          <w:szCs w:val="24"/>
-        </w:rPr>
-        <w:t>, bye</w:t>
-      </w:r>
+        <w:t>Biasanya</w:t>
+      </w:r>
+      <w:proofErr w:type="spellEnd"/>
+      <w:r>
+        <w:rPr>
+          <w:rFonts w:ascii="Arial" w:hAnsi="Arial" w:cs="Arial"/>
+          <w:sz w:val="24"/>
+          <w:szCs w:val="24"/>
+        </w:rPr>
+        <w:t xml:space="preserve"> </w:t>
+      </w:r>
+      <w:proofErr w:type="spellStart"/>
+      <w:r>
+        <w:rPr>
+          <w:rFonts w:ascii="Arial" w:hAnsi="Arial" w:cs="Arial"/>
+          <w:sz w:val="24"/>
+          <w:szCs w:val="24"/>
+        </w:rPr>
+        <w:t>aku</w:t>
+      </w:r>
+      <w:proofErr w:type="spellEnd"/>
+      <w:r>
+        <w:rPr>
+          <w:rFonts w:ascii="Arial" w:hAnsi="Arial" w:cs="Arial"/>
+          <w:sz w:val="24"/>
+          <w:szCs w:val="24"/>
+        </w:rPr>
+        <w:t xml:space="preserve"> </w:t>
+      </w:r>
+      <w:proofErr w:type="spellStart"/>
+      <w:r>
+        <w:rPr>
+          <w:rFonts w:ascii="Arial" w:hAnsi="Arial" w:cs="Arial"/>
+          <w:sz w:val="24"/>
+          <w:szCs w:val="24"/>
+        </w:rPr>
+        <w:t>pergi</w:t>
+      </w:r>
+      <w:proofErr w:type="spellEnd"/>
+      <w:r>
+        <w:rPr>
+          <w:rFonts w:ascii="Arial" w:hAnsi="Arial" w:cs="Arial"/>
+          <w:sz w:val="24"/>
+          <w:szCs w:val="24"/>
+        </w:rPr>
+        <w:t xml:space="preserve"> </w:t>
+      </w:r>
+      <w:proofErr w:type="spellStart"/>
+      <w:r>
+        <w:rPr>
+          <w:rFonts w:ascii="Arial" w:hAnsi="Arial" w:cs="Arial"/>
+          <w:sz w:val="24"/>
+          <w:szCs w:val="24"/>
+        </w:rPr>
+        <w:t>mengurus</w:t>
+      </w:r>
+      <w:proofErr w:type="spellEnd"/>
+      <w:r>
+        <w:rPr>
+          <w:rFonts w:ascii="Arial" w:hAnsi="Arial" w:cs="Arial"/>
+          <w:sz w:val="24"/>
+          <w:szCs w:val="24"/>
+        </w:rPr>
+        <w:t xml:space="preserve"> tanaman</w:t>
+      </w:r>
+      <w:bookmarkStart w:id="0" w:name="_GoBack"/>
+      <w:bookmarkEnd w:id="0"/>
     </w:p>
     <w:p>
       <w:pPr>
@@ -1591,6 +1701,140 @@
           <w:sz w:val="24"/>
           <w:szCs w:val="24"/>
         </w:rPr>
+        <w:t>A</w:t>
+      </w:r>
+      <w:r>
+        <w:rPr>
+          <w:rFonts w:ascii="Arial" w:hAnsi="Arial" w:cs="Arial"/>
+          <w:sz w:val="24"/>
+          <w:szCs w:val="24"/>
+        </w:rPr>
+        <w:tab/>
+        <w:t xml:space="preserve">: </w:t>
+      </w:r>
+      <w:proofErr w:type="spellStart"/>
+      <w:r>
+        <w:rPr>
+          <w:rFonts w:ascii="Arial" w:hAnsi="Arial" w:cs="Arial"/>
+          <w:sz w:val="24"/>
+          <w:szCs w:val="24"/>
+        </w:rPr>
+        <w:t>Oke</w:t>
+      </w:r>
+      <w:proofErr w:type="spellEnd"/>
+      <w:r>
+        <w:rPr>
+          <w:rFonts w:ascii="Arial" w:hAnsi="Arial" w:cs="Arial"/>
+          <w:sz w:val="24"/>
+          <w:szCs w:val="24"/>
+        </w:rPr>
+        <w:t xml:space="preserve"> </w:t>
+      </w:r>
+      <w:proofErr w:type="spellStart"/>
+      <w:r>
+        <w:rPr>
+          <w:rFonts w:ascii="Arial" w:hAnsi="Arial" w:cs="Arial"/>
+          <w:sz w:val="24"/>
+          <w:szCs w:val="24"/>
+        </w:rPr>
+        <w:t>deh</w:t>
+      </w:r>
+      <w:proofErr w:type="spellEnd"/>
+      <w:r>
+        <w:rPr>
+          <w:rFonts w:ascii="Arial" w:hAnsi="Arial" w:cs="Arial"/>
+          <w:sz w:val="24"/>
+          <w:szCs w:val="24"/>
+        </w:rPr>
+        <w:t xml:space="preserve">, </w:t>
+      </w:r>
+      <w:proofErr w:type="spellStart"/>
+      <w:r>
+        <w:rPr>
+          <w:rFonts w:ascii="Arial" w:hAnsi="Arial" w:cs="Arial"/>
+          <w:sz w:val="24"/>
+          <w:szCs w:val="24"/>
+        </w:rPr>
+        <w:t>kita</w:t>
+      </w:r>
+      <w:proofErr w:type="spellEnd"/>
+      <w:r>
+        <w:rPr>
+          <w:rFonts w:ascii="Arial" w:hAnsi="Arial" w:cs="Arial"/>
+          <w:sz w:val="24"/>
+          <w:szCs w:val="24"/>
+        </w:rPr>
+        <w:t xml:space="preserve"> </w:t>
+      </w:r>
+      <w:proofErr w:type="spellStart"/>
+      <w:r>
+        <w:rPr>
+          <w:rFonts w:ascii="Arial" w:hAnsi="Arial" w:cs="Arial"/>
+          <w:sz w:val="24"/>
+          <w:szCs w:val="24"/>
+        </w:rPr>
+        <w:t>udahan</w:t>
+      </w:r>
+      <w:proofErr w:type="spellEnd"/>
+      <w:r>
+        <w:rPr>
+          <w:rFonts w:ascii="Arial" w:hAnsi="Arial" w:cs="Arial"/>
+          <w:sz w:val="24"/>
+          <w:szCs w:val="24"/>
+        </w:rPr>
+        <w:t xml:space="preserve"> </w:t>
+      </w:r>
+      <w:proofErr w:type="spellStart"/>
+      <w:r>
+        <w:rPr>
+          <w:rFonts w:ascii="Arial" w:hAnsi="Arial" w:cs="Arial"/>
+          <w:sz w:val="24"/>
+          <w:szCs w:val="24"/>
+        </w:rPr>
+        <w:t>dulu</w:t>
+      </w:r>
+      <w:proofErr w:type="spellEnd"/>
+      <w:r>
+        <w:rPr>
+          <w:rFonts w:ascii="Arial" w:hAnsi="Arial" w:cs="Arial"/>
+          <w:sz w:val="24"/>
+          <w:szCs w:val="24"/>
+        </w:rPr>
+        <w:t xml:space="preserve"> </w:t>
+      </w:r>
+      <w:proofErr w:type="spellStart"/>
+      <w:r>
+        <w:rPr>
+          <w:rFonts w:ascii="Arial" w:hAnsi="Arial" w:cs="Arial"/>
+          <w:sz w:val="24"/>
+          <w:szCs w:val="24"/>
+        </w:rPr>
+        <w:t>ya</w:t>
+      </w:r>
+      <w:proofErr w:type="spellEnd"/>
+      <w:r>
+        <w:rPr>
+          <w:rFonts w:ascii="Arial" w:hAnsi="Arial" w:cs="Arial"/>
+          <w:sz w:val="24"/>
+          <w:szCs w:val="24"/>
+        </w:rPr>
+        <w:t>, bye</w:t>
+      </w:r>
+    </w:p>
+    <w:p>
+      <w:pPr>
+        <w:rPr>
+          <w:rFonts w:ascii="Arial" w:hAnsi="Arial" w:cs="Arial"/>
+          <w:sz w:val="24"/>
+          <w:szCs w:val="24"/>
+        </w:rPr>
+      </w:pPr>
+      <w:r>
+        <w:rPr>
+          <w:rFonts w:ascii="Arial" w:hAnsi="Arial" w:cs="Arial"/>
+          <w:sz w:val="24"/>
+          <w:szCs w:val="24"/>
+        </w:rPr>
         <w:t>D</w:t>
       </w:r>
       <w:r>
@@ -1602,8 +1846,6 @@
         <w:tab/>
         <w:t>: Bye</w:t>
       </w:r>
-      <w:bookmarkStart w:id="0" w:name="_GoBack"/>
-      <w:bookmarkEnd w:id="0"/>
     </w:p>
     <w:sectPr>
       <w:pgSz w:w="12240" w:h="15840"/>

</xml_diff>